<commit_message>
Aggiornamento Casi d'uso (SBe)
</commit_message>
<xml_diff>
--- a/Semilavorati/RAD/Casi d'uso (SBe).docx
+++ b/Semilavorati/RAD/Casi d'uso (SBe).docx
@@ -69,10 +69,25 @@
         <w:t>Entry condition:</w:t>
       </w:r>
       <w:r>
-        <w:t xml:space="preserve"> L’utente ha premuto </w:t>
+        <w:t xml:space="preserve"> L’utente ha </w:t>
+      </w:r>
+      <w:r>
+        <w:t>scelto la funzionalità</w:t>
+      </w:r>
+      <w:r>
+        <w:t>:</w:t>
+      </w:r>
+      <w:r>
+        <w:t xml:space="preserve"> </w:t>
+      </w:r>
+      <w:r>
+        <w:t>“</w:t>
       </w:r>
       <w:r>
         <w:t>procedi al pagamento</w:t>
+      </w:r>
+      <w:r>
+        <w:t>”</w:t>
       </w:r>
       <w:r>
         <w:t xml:space="preserve"> dal carrello</w:t>
@@ -110,7 +125,14 @@
           <w:i/>
           <w:iCs/>
         </w:rPr>
-        <w:t>L’utente inserisce le proprie credenziali di pagamento</w:t>
+        <w:t xml:space="preserve">L’utente inserisce </w:t>
+      </w:r>
+      <w:r>
+        <w:rPr>
+          <w:i/>
+          <w:iCs/>
+        </w:rPr>
+        <w:t>numero di carta, scadenza della carta e CVV</w:t>
       </w:r>
     </w:p>
     <w:p>
@@ -150,7 +172,14 @@
           <w:i/>
           <w:iCs/>
         </w:rPr>
-        <w:t>Il sistema controlla la validità delle credenziali</w:t>
+        <w:t>Il sistema controlla la validità de</w:t>
+      </w:r>
+      <w:r>
+        <w:rPr>
+          <w:i/>
+          <w:iCs/>
+        </w:rPr>
+        <w:t>i dati inseriti</w:t>
       </w:r>
     </w:p>
     <w:p>
@@ -170,7 +199,21 @@
           <w:i/>
           <w:iCs/>
         </w:rPr>
-        <w:t>Se le credenziali risultano valide il sistema procede alla routine di acquisto</w:t>
+        <w:t>Il sistema procede</w:t>
+      </w:r>
+      <w:r>
+        <w:rPr>
+          <w:i/>
+          <w:iCs/>
+        </w:rPr>
+        <w:t xml:space="preserve"> alla routine di acquisto</w:t>
+      </w:r>
+      <w:r>
+        <w:rPr>
+          <w:i/>
+          <w:iCs/>
+        </w:rPr>
+        <w:t xml:space="preserve"> con i dati inseriti dall’utente</w:t>
       </w:r>
     </w:p>
     <w:p>
@@ -214,7 +257,31 @@
         <w:t>Flussi alternativi/Eccezioni:</w:t>
       </w:r>
       <w:r>
-        <w:t xml:space="preserve"> Se al punto 3 il sistema rileva che le credenziali di pagamento risultano non corrette mostrerà un messaggio d’errore (“Credenziali non valide”) </w:t>
+        <w:t xml:space="preserve"> Se al punto 3 il sistema rileva che </w:t>
+      </w:r>
+      <w:r>
+        <w:t>i dati</w:t>
+      </w:r>
+      <w:r>
+        <w:t xml:space="preserve"> di pagamento risultano non corrett</w:t>
+      </w:r>
+      <w:r>
+        <w:t>i</w:t>
+      </w:r>
+      <w:r>
+        <w:t xml:space="preserve"> mostrerà un messaggio d’errore (“</w:t>
+      </w:r>
+      <w:r>
+        <w:t>Dati di pagamento</w:t>
+      </w:r>
+      <w:r>
+        <w:t xml:space="preserve"> non valid</w:t>
+      </w:r>
+      <w:r>
+        <w:t>i</w:t>
+      </w:r>
+      <w:r>
+        <w:t xml:space="preserve">”) </w:t>
       </w:r>
       <w:r>
         <w:t>richiedendo il reinserimento negli appositi campi che saranno evidenziati di rosso (UC_S_1.1).</w:t>
@@ -261,7 +328,13 @@
         <w:t>Entry condition:</w:t>
       </w:r>
       <w:r>
-        <w:t xml:space="preserve"> L’utente ha premuto  l’icona o il titolo del prodotto desiderato</w:t>
+        <w:t xml:space="preserve"> L’utente ha </w:t>
+      </w:r>
+      <w:r>
+        <w:t>scelto</w:t>
+      </w:r>
+      <w:r>
+        <w:t xml:space="preserve"> l’icona o il titolo del prodotto desiderato</w:t>
       </w:r>
     </w:p>
     <w:p>
@@ -372,7 +445,19 @@
         <w:t>Entry condition:</w:t>
       </w:r>
       <w:r>
-        <w:t xml:space="preserve"> L’utente ha premuto sulla barra di ricerca nella homepage</w:t>
+        <w:t xml:space="preserve"> L’utente ha </w:t>
+      </w:r>
+      <w:r>
+        <w:t>aperto</w:t>
+      </w:r>
+      <w:r>
+        <w:t xml:space="preserve"> </w:t>
+      </w:r>
+      <w:r>
+        <w:t>la</w:t>
+      </w:r>
+      <w:r>
+        <w:t xml:space="preserve"> barra di ricerca nella homepage</w:t>
       </w:r>
     </w:p>
     <w:p>
@@ -440,6 +525,9 @@
       </w:r>
     </w:p>
     <w:p>
+      <w:pPr>
+        <w:spacing w:after="40"/>
+      </w:pPr>
       <w:r>
         <w:rPr>
           <w:b/>
@@ -449,6 +537,14 @@
       </w:r>
       <w:r>
         <w:t xml:space="preserve"> Se al punto 2 l’utente preme in qualsiasi altra zona della pagina fuori dalla zona di richiesta prodotto la finestra dei prodotti si chiude e ritorna disponibile solo quando ci preme di nuovo</w:t>
+      </w:r>
+    </w:p>
+    <w:p>
+      <w:r>
+        <w:t>Se al punto 2 non esiste all’interno del sito un prodotto con nome uguale o simile a quello richiesto la barra di ricerca mostrerà l’avviso “Non esistono prodotti</w:t>
+      </w:r>
+      <w:r>
+        <w:t xml:space="preserve"> con queste caratteristiche”.</w:t>
       </w:r>
     </w:p>
     <w:p/>
@@ -492,7 +588,19 @@
         <w:t>Entry condition:</w:t>
       </w:r>
       <w:r>
-        <w:t xml:space="preserve"> L’utente preme su scrivi una recensione dopo aver acquistato un prodotto</w:t>
+        <w:t xml:space="preserve"> L’utente </w:t>
+      </w:r>
+      <w:r>
+        <w:t>sceglie la funzionalità “</w:t>
+      </w:r>
+      <w:r>
+        <w:t>scrivi una recensione</w:t>
+      </w:r>
+      <w:r>
+        <w:t>”</w:t>
+      </w:r>
+      <w:r>
+        <w:t xml:space="preserve"> dopo aver acquistato un prodotto</w:t>
       </w:r>
     </w:p>
     <w:p>
@@ -557,6 +665,9 @@
       <w:r>
         <w:t>Il sistema elabora la recensione e la rende disponibile a tutti</w:t>
       </w:r>
+      <w:r>
+        <w:t xml:space="preserve"> gli altri utenti.</w:t>
+      </w:r>
     </w:p>
     <w:p>
       <w:r>
@@ -632,7 +743,25 @@
         <w:t>Entry condition:</w:t>
       </w:r>
       <w:r>
-        <w:t xml:space="preserve"> Il gestore ha premuto su modifica accanto al prodotto da modificare nell’opportuno menù</w:t>
+        <w:t xml:space="preserve"> Il gestore ha </w:t>
+      </w:r>
+      <w:r>
+        <w:t>scelto la funzionalità</w:t>
+      </w:r>
+      <w:r>
+        <w:t xml:space="preserve"> </w:t>
+      </w:r>
+      <w:r>
+        <w:t>“</w:t>
+      </w:r>
+      <w:r>
+        <w:t>modifica</w:t>
+      </w:r>
+      <w:r>
+        <w:t>”</w:t>
+      </w:r>
+      <w:r>
+        <w:t xml:space="preserve"> accanto al prodotto da modificare nell’opportuno menù</w:t>
       </w:r>
     </w:p>
     <w:p>
@@ -671,7 +800,10 @@
         </w:numPr>
       </w:pPr>
       <w:r>
-        <w:t>Il gestore del catalogo inserisce le proprie modifiche</w:t>
+        <w:t xml:space="preserve">Il gestore del catalogo </w:t>
+      </w:r>
+      <w:r>
+        <w:t>modifica il nome del prodotto (Opzionale)</w:t>
       </w:r>
     </w:p>
     <w:p>
@@ -683,7 +815,7 @@
         </w:numPr>
       </w:pPr>
       <w:r>
-        <w:t>Il gestore del catalogo preme su conferma</w:t>
+        <w:t>Il gestore del catalogo modifica la descrizione del prodotto (Opzionale)</w:t>
       </w:r>
     </w:p>
     <w:p>
@@ -695,6 +827,30 @@
         </w:numPr>
       </w:pPr>
       <w:r>
+        <w:t>Il gestore del catalogo modifica il prezzo del prodotto (Opzionale)</w:t>
+      </w:r>
+    </w:p>
+    <w:p>
+      <w:pPr>
+        <w:pStyle w:val="Paragrafoelenco"/>
+        <w:numPr>
+          <w:ilvl w:val="0"/>
+          <w:numId w:val="5"/>
+        </w:numPr>
+      </w:pPr>
+      <w:r>
+        <w:t>Il gestore del catalogo preme su conferma</w:t>
+      </w:r>
+    </w:p>
+    <w:p>
+      <w:pPr>
+        <w:pStyle w:val="Paragrafoelenco"/>
+        <w:numPr>
+          <w:ilvl w:val="0"/>
+          <w:numId w:val="5"/>
+        </w:numPr>
+      </w:pPr>
+      <w:r>
         <w:t>Il sistema accetta la richiesta e salva le nuove informazioni</w:t>
       </w:r>
     </w:p>
@@ -726,7 +882,13 @@
         <w:t>Flussi alternativi/Eccezioni:</w:t>
       </w:r>
       <w:r>
-        <w:t xml:space="preserve"> Se al punto 2 il gestore del catalogo cambia pagina o preme il tasto “Annulla” tutte le modifiche vengono cancellate.</w:t>
+        <w:t xml:space="preserve"> Se al punto 2</w:t>
+      </w:r>
+      <w:r>
+        <w:t>,3 o 4</w:t>
+      </w:r>
+      <w:r>
+        <w:t xml:space="preserve"> il gestore del catalogo cambia pagina o preme il tasto “Annulla” tutte le modifiche vengono cancellate.</w:t>
       </w:r>
     </w:p>
     <w:p/>
@@ -785,10 +947,17 @@
           <w:b/>
           <w:bCs/>
         </w:rPr>
+        <w:lastRenderedPageBreak/>
         <w:t>Entry condition:</w:t>
       </w:r>
       <w:r>
-        <w:t xml:space="preserve"> Il gestore degli utenti ha premuto su “elimina recensione” accanto ad una recensione da eliminare</w:t>
+        <w:t xml:space="preserve"> Il gestore degli utenti ha </w:t>
+      </w:r>
+      <w:r>
+        <w:t xml:space="preserve">scelto la funzionalità </w:t>
+      </w:r>
+      <w:r>
+        <w:t>“elimina recensione” accanto ad una recensione da eliminare</w:t>
       </w:r>
     </w:p>
     <w:p>
@@ -815,7 +984,6 @@
         </w:numPr>
       </w:pPr>
       <w:r>
-        <w:lastRenderedPageBreak/>
         <w:t>Il sistema mostra al gestore degli utenti un toast di conferma su se eliminare o meno la recensione scelta</w:t>
       </w:r>
     </w:p>
@@ -913,7 +1081,13 @@
         <w:t>Entry condition:</w:t>
       </w:r>
       <w:r>
-        <w:t xml:space="preserve"> Il gestore degli ordini ha premuto sulla voce “Gestisci ordini” nell’opportuno menù</w:t>
+        <w:t xml:space="preserve"> Il gestore degli ordini ha </w:t>
+      </w:r>
+      <w:r>
+        <w:t>scelto la funzionalità</w:t>
+      </w:r>
+      <w:r>
+        <w:t xml:space="preserve"> “Gestisci ordini” nell’opportuno menù</w:t>
       </w:r>
     </w:p>
     <w:p>

</xml_diff>